<commit_message>
baetti aðeins fleiri upplýsingum um fyrirtækið og gerði líka sér svaedi fyrir upplýsingar um hljómsveitirnar
</commit_message>
<xml_diff>
--- a/Upplýsingar um tónlistarstefnu og hljómsveitir.docx
+++ b/Upplýsingar um tónlistarstefnu og hljómsveitir.docx
@@ -1,6 +1,6 @@
 
 <file path=word/document.xml><?xml version="1.0" encoding="utf-8"?>
-<w:document xmlns:wpc="http://schemas.microsoft.com/office/word/2010/wordprocessingCanvas" xmlns:cx="http://schemas.microsoft.com/office/drawing/2014/chartex" xmlns:cx1="http://schemas.microsoft.com/office/drawing/2015/9/8/chartex" xmlns:cx2="http://schemas.microsoft.com/office/drawing/2015/10/21/chartex" xmlns:cx3="http://schemas.microsoft.com/office/drawing/2016/5/9/chartex" xmlns:cx4="http://schemas.microsoft.com/office/drawing/2016/5/10/chartex" xmlns:cx5="http://schemas.microsoft.com/office/drawing/2016/5/11/chartex" xmlns:cx6="http://schemas.microsoft.com/office/drawing/2016/5/12/chartex" xmlns:cx7="http://schemas.microsoft.com/office/drawing/2016/5/13/chartex" xmlns:cx8="http://schemas.microsoft.com/office/drawing/2016/5/14/chartex" xmlns:mc="http://schemas.openxmlformats.org/markup-compatibility/2006" xmlns:aink="http://schemas.microsoft.com/office/drawing/2016/ink" xmlns:am3d="http://schemas.microsoft.com/office/drawing/2017/model3d" xmlns:o="urn:schemas-microsoft-com:office:office" xmlns:r="http://schemas.openxmlformats.org/officeDocument/2006/relationships" xmlns:m="http://schemas.openxmlformats.org/officeDocument/2006/math" xmlns:v="urn:schemas-microsoft-com:vml" xmlns:wp14="http://schemas.microsoft.com/office/word/2010/wordprocessingDrawing" xmlns:wp="http://schemas.openxmlformats.org/drawingml/2006/wordprocessingDrawing" xmlns:w10="urn:schemas-microsoft-com:office:word" xmlns:w="http://schemas.openxmlformats.org/wordprocessingml/2006/main" xmlns:w14="http://schemas.microsoft.com/office/word/2010/wordml" xmlns:w15="http://schemas.microsoft.com/office/word/2012/wordml" xmlns:w16cid="http://schemas.microsoft.com/office/word/2016/wordml/cid" xmlns:w16se="http://schemas.microsoft.com/office/word/2015/wordml/symex" xmlns:wpg="http://schemas.microsoft.com/office/word/2010/wordprocessingGroup" xmlns:wpi="http://schemas.microsoft.com/office/word/2010/wordprocessingInk" xmlns:wne="http://schemas.microsoft.com/office/word/2006/wordml" xmlns:wps="http://schemas.microsoft.com/office/word/2010/wordprocessingShape" mc:Ignorable="w14 w15 w16se w16cid wp14">
+<w:document xmlns:wpc="http://schemas.microsoft.com/office/word/2010/wordprocessingCanvas" xmlns:cx="http://schemas.microsoft.com/office/drawing/2014/chartex" xmlns:cx1="http://schemas.microsoft.com/office/drawing/2015/9/8/chartex" xmlns:mc="http://schemas.openxmlformats.org/markup-compatibility/2006" xmlns:o="urn:schemas-microsoft-com:office:office" xmlns:r="http://schemas.openxmlformats.org/officeDocument/2006/relationships" xmlns:m="http://schemas.openxmlformats.org/officeDocument/2006/math" xmlns:v="urn:schemas-microsoft-com:vml" xmlns:wp14="http://schemas.microsoft.com/office/word/2010/wordprocessingDrawing" xmlns:wp="http://schemas.openxmlformats.org/drawingml/2006/wordprocessingDrawing" xmlns:w10="urn:schemas-microsoft-com:office:word" xmlns:w="http://schemas.openxmlformats.org/wordprocessingml/2006/main" xmlns:w14="http://schemas.microsoft.com/office/word/2010/wordml" xmlns:w15="http://schemas.microsoft.com/office/word/2012/wordml" xmlns:w16se="http://schemas.microsoft.com/office/word/2015/wordml/symex" xmlns:wpg="http://schemas.microsoft.com/office/word/2010/wordprocessingGroup" xmlns:wpi="http://schemas.microsoft.com/office/word/2010/wordprocessingInk" xmlns:wne="http://schemas.microsoft.com/office/word/2006/wordml" xmlns:wps="http://schemas.microsoft.com/office/word/2010/wordprocessingShape" mc:Ignorable="w14 w15 w16se wp14">
   <w:body>
     <w:p>
       <w:pPr>
@@ -607,6 +607,7 @@
           <w:color w:val="0000FF"/>
           <w:sz w:val="24"/>
           <w:szCs w:val="24"/>
+          <w:lang w:val="is-IS" w:eastAsia="is-IS"/>
         </w:rPr>
         <w:drawing>
           <wp:inline distT="0" distB="0" distL="0" distR="0">
@@ -1552,6 +1553,9 @@
       <w:r>
         <w:t>.</w:t>
       </w:r>
+      <w:r>
+        <w:t xml:space="preserve"> &lt;br&gt;&lt;br&gt;</w:t>
+      </w:r>
     </w:p>
     <w:p>
       <w:pPr>
@@ -1656,17 +1660,14 @@
       </w:r>
       <w:r>
         <w:lastRenderedPageBreak/>
-        <w:t xml:space="preserve">erfiðu hverfi í iðnaðarhverfi Birmingham borgar og fannst hippatónlistin sem fjallaði um ást og frið ekki eiga við sinn veruleika. </w:t>
-      </w:r>
-      <w:hyperlink r:id="rId68" w:anchor="cite_note-1" w:history="1">
-        <w:r>
-          <w:rPr>
-            <w:rStyle w:val="Hyperlink"/>
-            <w:vertAlign w:val="superscript"/>
-          </w:rPr>
-          <w:t>[1]</w:t>
-        </w:r>
-      </w:hyperlink>
+        <w:t>erfiðu hverfi í iðnaðarhverfi Birmingham borgar og fannst hippatónlistin sem fjallaði um ást og fri</w:t>
+      </w:r>
+      <w:r>
+        <w:t>ð ekki eiga við sinn veruleika.</w:t>
+      </w:r>
+      <w:r>
+        <w:t xml:space="preserve"> &lt;br&gt;&lt;br&gt;</w:t>
+      </w:r>
     </w:p>
     <w:p>
       <w:pPr>
@@ -1705,6 +1706,9 @@
       <w:r>
         <w:t xml:space="preserve"> nutu vinsælda. Eftir því sem vinsældirnar jukust jókst einnig áfengis- og vímuefnaneysla meðlima sem náði hámarki þegar Ozzy var rekinn árið 1977. Hann kom síðar árið 1978 aftur í sveitina en var rekinn aftur árið 1979.</w:t>
       </w:r>
+      <w:r>
+        <w:t xml:space="preserve"> &lt;br&gt;&lt;br&gt;</w:t>
+      </w:r>
     </w:p>
     <w:p>
       <w:pPr>
@@ -1713,7 +1717,7 @@
       <w:r>
         <w:t xml:space="preserve">Við hljóðnemanum tók </w:t>
       </w:r>
-      <w:hyperlink r:id="rId69" w:tooltip="Ronnie James Dio" w:history="1">
+      <w:hyperlink r:id="rId68" w:tooltip="Ronnie James Dio" w:history="1">
         <w:r>
           <w:rPr>
             <w:rStyle w:val="Hyperlink"/>
@@ -1724,7 +1728,7 @@
       <w:r>
         <w:t xml:space="preserve"> fyrrum söngvari </w:t>
       </w:r>
-      <w:hyperlink r:id="rId70" w:tooltip="Rainbow" w:history="1">
+      <w:hyperlink r:id="rId69" w:tooltip="Rainbow" w:history="1">
         <w:r>
           <w:rPr>
             <w:rStyle w:val="Hyperlink"/>
@@ -1745,7 +1749,7 @@
       <w:r>
         <w:t xml:space="preserve"> sem náði töluverðum vinsældum og gaf hljómsveitinni nýjan kraft.</w:t>
       </w:r>
-      <w:hyperlink r:id="rId71" w:anchor="cite_note-2" w:history="1">
+      <w:hyperlink r:id="rId70" w:anchor="cite_note-2" w:history="1">
         <w:r>
           <w:rPr>
             <w:rStyle w:val="Hyperlink"/>
@@ -1757,7 +1761,7 @@
       <w:r>
         <w:t xml:space="preserve"> Dio kom með öðruvísi söngstíl og notaði óspart fantasíukennda texta og látbragð á tónleikum (djöflahorn).</w:t>
       </w:r>
-      <w:hyperlink r:id="rId72" w:anchor="cite_note-3" w:history="1">
+      <w:hyperlink r:id="rId71" w:anchor="cite_note-3" w:history="1">
         <w:r>
           <w:rPr>
             <w:rStyle w:val="Hyperlink"/>
@@ -1779,6 +1783,9 @@
       <w:r>
         <w:t xml:space="preserve"> og síðar.</w:t>
       </w:r>
+      <w:r>
+        <w:t xml:space="preserve"> &lt;br&gt;&lt;br&gt;</w:t>
+      </w:r>
     </w:p>
     <w:p>
       <w:pPr>
@@ -1787,7 +1794,7 @@
       <w:r>
         <w:t xml:space="preserve">Eftir að Dio hætti skipti sveitin títt um meðlimi og Iommi hélt beinlínis nafninu gangandi frá miðjum níunda áratugarins til miðs tíunda áratugarins. Nefna má </w:t>
       </w:r>
-      <w:hyperlink r:id="rId73" w:tooltip="Ian Gillan (síða er ekki enn til)" w:history="1">
+      <w:hyperlink r:id="rId72" w:tooltip="Ian Gillan (síða er ekki enn til)" w:history="1">
         <w:r>
           <w:rPr>
             <w:rStyle w:val="Hyperlink"/>
@@ -1798,7 +1805,7 @@
       <w:r>
         <w:t xml:space="preserve">, söngvara </w:t>
       </w:r>
-      <w:hyperlink r:id="rId74" w:tooltip="Deep Purple" w:history="1">
+      <w:hyperlink r:id="rId73" w:tooltip="Deep Purple" w:history="1">
         <w:r>
           <w:rPr>
             <w:rStyle w:val="Hyperlink"/>
@@ -1839,6 +1846,9 @@
       <w:r>
         <w:t xml:space="preserve"> sem var tónleikaplata en hún innihélt einnig tvö ný stúdíólög.</w:t>
       </w:r>
+      <w:r>
+        <w:t xml:space="preserve"> &lt;br&gt;&lt;br&gt;</w:t>
+      </w:r>
     </w:p>
     <w:p>
       <w:pPr>
@@ -1857,7 +1867,7 @@
       <w:r>
         <w:t>. Þó hætti Bill Ward við og Brad Wilk (</w:t>
       </w:r>
-      <w:hyperlink r:id="rId75" w:tooltip="Rage Against The Machine" w:history="1">
+      <w:hyperlink r:id="rId74" w:tooltip="Rage Against The Machine" w:history="1">
         <w:r>
           <w:rPr>
             <w:rStyle w:val="Hyperlink"/>
@@ -1868,7 +1878,7 @@
       <w:r>
         <w:t>) var fenginn til að spila á trommur á plötunni. Tony Clufetos (</w:t>
       </w:r>
-      <w:hyperlink r:id="rId76" w:tooltip="Rob Zombie (síða er ekki enn til)" w:history="1">
+      <w:hyperlink r:id="rId75" w:tooltip="Rob Zombie (síða er ekki enn til)" w:history="1">
         <w:r>
           <w:rPr>
             <w:rStyle w:val="Hyperlink"/>
@@ -1878,6 +1888,9 @@
       </w:hyperlink>
       <w:r>
         <w:t>, Ozzy Osbourne) lék trommur á tónleikum.</w:t>
+      </w:r>
+      <w:r>
+        <w:t xml:space="preserve"> &lt;br&gt;&lt;br&gt;</w:t>
       </w:r>
     </w:p>
     <w:p>
@@ -1895,17 +1908,14 @@
         <w:t>The End</w:t>
       </w:r>
       <w:r>
-        <w:t xml:space="preserve"> og hófst það í byrjun árs 2016. Tony Iommi lýsti því yfir að hann hafði fengið nóg af tónleikaferðalögum og vildi taka því hægar. Hann hafði greinst með krabbamein nokkrum árum áður. </w:t>
-      </w:r>
-      <w:hyperlink r:id="rId77" w:anchor="cite_note-4" w:history="1">
-        <w:r>
-          <w:rPr>
-            <w:rStyle w:val="Hyperlink"/>
-            <w:vertAlign w:val="superscript"/>
-          </w:rPr>
-          <w:t>[4]</w:t>
-        </w:r>
-      </w:hyperlink>
+        <w:t xml:space="preserve"> og hófst það í byrjun árs 2016. Tony Iommi lýsti því yfir að hann hafði fengið nóg af tónleikaferðalögum og vildi taka því hægar. Hann hafði greinst me</w:t>
+      </w:r>
+      <w:r>
+        <w:t>ð krabbamein nokkrum árum áður.</w:t>
+      </w:r>
+      <w:r>
+        <w:t>&lt;br&gt;&lt;br&gt;</w:t>
+      </w:r>
     </w:p>
     <w:p>
       <w:pPr>
@@ -1924,7 +1934,7 @@
       <w:r>
         <w:t xml:space="preserve"> og var seld á tónleikum sveitarinnar. </w:t>
       </w:r>
-      <w:hyperlink r:id="rId78" w:anchor="cite_note-5" w:history="1">
+      <w:hyperlink r:id="rId76" w:anchor="cite_note-5" w:history="1">
         <w:r>
           <w:rPr>
             <w:rStyle w:val="Hyperlink"/>
@@ -1936,7 +1946,7 @@
       <w:r>
         <w:t xml:space="preserve"> Sabbath spilaði síðustu tónleika sína 4. febrúar árið </w:t>
       </w:r>
-      <w:hyperlink r:id="rId79" w:tooltip="2017" w:history="1">
+      <w:hyperlink r:id="rId77" w:tooltip="2017" w:history="1">
         <w:r>
           <w:rPr>
             <w:rStyle w:val="Hyperlink"/>
@@ -1947,7 +1957,7 @@
       <w:r>
         <w:t xml:space="preserve"> í heimaborg sinni </w:t>
       </w:r>
-      <w:hyperlink r:id="rId80" w:tooltip="Birmingham" w:history="1">
+      <w:hyperlink r:id="rId78" w:tooltip="Birmingham" w:history="1">
         <w:r>
           <w:rPr>
             <w:rStyle w:val="Hyperlink"/>
@@ -1956,17 +1966,14 @@
         </w:r>
       </w:hyperlink>
       <w:r>
-        <w:t xml:space="preserve">. Iommi hefur ekki útilokað einstaka tónleika og nýtt efni þó. </w:t>
-      </w:r>
-      <w:hyperlink r:id="rId81" w:anchor="cite_note-6" w:history="1">
-        <w:r>
-          <w:rPr>
-            <w:rStyle w:val="Hyperlink"/>
-            <w:vertAlign w:val="superscript"/>
-          </w:rPr>
-          <w:t>[6]</w:t>
-        </w:r>
-      </w:hyperlink>
+        <w:t>. Iommi hefur ekki útilokað ein</w:t>
+      </w:r>
+      <w:r>
+        <w:t>staka tónleika og nýtt efni þó.</w:t>
+      </w:r>
+      <w:r>
+        <w:t xml:space="preserve"> &lt;br&gt;&lt;br&gt;</w:t>
+      </w:r>
     </w:p>
     <w:p>
       <w:pPr>
@@ -2012,7 +2019,7 @@
       <w:r>
         <w:t xml:space="preserve"> voru </w:t>
       </w:r>
-      <w:hyperlink r:id="rId82" w:tooltip="Bandaríkin" w:history="1">
+      <w:hyperlink r:id="rId79" w:tooltip="Bandaríkin" w:history="1">
         <w:r>
           <w:rPr>
             <w:rStyle w:val="Hyperlink"/>
@@ -2023,7 +2030,7 @@
       <w:r>
         <w:t xml:space="preserve"> </w:t>
       </w:r>
-      <w:hyperlink r:id="rId83" w:tooltip="Hljómsveit" w:history="1">
+      <w:hyperlink r:id="rId80" w:tooltip="Hljómsveit" w:history="1">
         <w:r>
           <w:rPr>
             <w:rStyle w:val="Hyperlink"/>
@@ -2034,7 +2041,7 @@
       <w:r>
         <w:t xml:space="preserve">. Hún var stofnuð í </w:t>
       </w:r>
-      <w:hyperlink r:id="rId84" w:tooltip="Los Angeles" w:history="1">
+      <w:hyperlink r:id="rId81" w:tooltip="Los Angeles" w:history="1">
         <w:r>
           <w:rPr>
             <w:rStyle w:val="Hyperlink"/>
@@ -2045,7 +2052,7 @@
       <w:r>
         <w:t xml:space="preserve"> árið 1971 af </w:t>
       </w:r>
-      <w:hyperlink r:id="rId85" w:tooltip="Glenn Frey (síða er ekki enn til)" w:history="1">
+      <w:hyperlink r:id="rId82" w:tooltip="Glenn Frey (síða er ekki enn til)" w:history="1">
         <w:r>
           <w:rPr>
             <w:rStyle w:val="Hyperlink"/>
@@ -2056,7 +2063,7 @@
       <w:r>
         <w:t xml:space="preserve">, </w:t>
       </w:r>
-      <w:hyperlink r:id="rId86" w:tooltip="Don Henley (síða er ekki enn til)" w:history="1">
+      <w:hyperlink r:id="rId83" w:tooltip="Don Henley (síða er ekki enn til)" w:history="1">
         <w:r>
           <w:rPr>
             <w:rStyle w:val="Hyperlink"/>
@@ -2067,7 +2074,7 @@
       <w:r>
         <w:t xml:space="preserve">, </w:t>
       </w:r>
-      <w:hyperlink r:id="rId87" w:tooltip="Bernie Leadon (síða er ekki enn til)" w:history="1">
+      <w:hyperlink r:id="rId84" w:tooltip="Bernie Leadon (síða er ekki enn til)" w:history="1">
         <w:r>
           <w:rPr>
             <w:rStyle w:val="Hyperlink"/>
@@ -2078,7 +2085,7 @@
       <w:r>
         <w:t xml:space="preserve"> og </w:t>
       </w:r>
-      <w:hyperlink r:id="rId88" w:tooltip="Randy Meisner (síða er ekki enn til)" w:history="1">
+      <w:hyperlink r:id="rId85" w:tooltip="Randy Meisner (síða er ekki enn til)" w:history="1">
         <w:r>
           <w:rPr>
             <w:rStyle w:val="Hyperlink"/>
@@ -2089,6 +2096,9 @@
       <w:r>
         <w:t>.</w:t>
       </w:r>
+      <w:r>
+        <w:t xml:space="preserve"> &lt;br&gt;&lt;br&gt;</w:t>
+      </w:r>
     </w:p>
     <w:p>
       <w:pPr>
@@ -2097,7 +2107,7 @@
       <w:r>
         <w:t xml:space="preserve">Þeir unnu </w:t>
       </w:r>
-      <w:hyperlink r:id="rId89" w:tooltip="Grammy-verðlaunin" w:history="1">
+      <w:hyperlink r:id="rId86" w:tooltip="Grammy-verðlaunin" w:history="1">
         <w:r>
           <w:rPr>
             <w:rStyle w:val="Hyperlink"/>
@@ -2108,7 +2118,7 @@
       <w:r>
         <w:t xml:space="preserve"> sex sinnum.</w:t>
       </w:r>
-      <w:hyperlink r:id="rId90" w:anchor="cite_note-1" w:history="1">
+      <w:hyperlink r:id="rId87" w:anchor="cite_note-1" w:history="1">
         <w:r>
           <w:rPr>
             <w:rStyle w:val="Hyperlink"/>
@@ -2120,7 +2130,7 @@
       <w:r>
         <w:t xml:space="preserve"> Hljómsveitin er í 75. sæti yfir bestu hljómsveitir allra tíma að mati tímaritsins Rolling Stone</w:t>
       </w:r>
-      <w:hyperlink r:id="rId91" w:anchor="cite_note-2" w:history="1">
+      <w:hyperlink r:id="rId88" w:anchor="cite_note-2" w:history="1">
         <w:r>
           <w:rPr>
             <w:rStyle w:val="Hyperlink"/>
@@ -2132,7 +2142,7 @@
       <w:r>
         <w:t xml:space="preserve"> og á breiðskífu í 37. sæti yfir bestu breiðskífur allra tíma.</w:t>
       </w:r>
-      <w:hyperlink r:id="rId92" w:anchor="cite_note-3" w:history="1">
+      <w:hyperlink r:id="rId89" w:anchor="cite_note-3" w:history="1">
         <w:r>
           <w:rPr>
             <w:rStyle w:val="Hyperlink"/>
@@ -2154,15 +2164,9 @@
       <w:r>
         <w:t>.</w:t>
       </w:r>
-      <w:hyperlink r:id="rId93" w:anchor="cite_note-4" w:history="1">
-        <w:r>
-          <w:rPr>
-            <w:rStyle w:val="Hyperlink"/>
-            <w:vertAlign w:val="superscript"/>
-          </w:rPr>
-          <w:t>[4]</w:t>
-        </w:r>
-      </w:hyperlink>
+      <w:r>
+        <w:t xml:space="preserve"> &lt;br&gt;&lt;br&gt;</w:t>
+      </w:r>
     </w:p>
     <w:p>
       <w:pPr>
@@ -2181,7 +2185,7 @@
       <w:r>
         <w:t xml:space="preserve">. Þeir voru á stífu tónleikaferðalagi síðan þá og komust inn í </w:t>
       </w:r>
-      <w:hyperlink r:id="rId94" w:tooltip="Rock and Roll Hall of Fame (síða er ekki enn til)" w:history="1">
+      <w:hyperlink r:id="rId90" w:tooltip="Rock and Roll Hall of Fame (síða er ekki enn til)" w:history="1">
         <w:r>
           <w:rPr>
             <w:rStyle w:val="Hyperlink"/>
@@ -2192,7 +2196,7 @@
       <w:r>
         <w:t xml:space="preserve"> árið 1998.</w:t>
       </w:r>
-      <w:hyperlink r:id="rId95" w:anchor="cite_note-5" w:history="1">
+      <w:hyperlink r:id="rId91" w:anchor="cite_note-5" w:history="1">
         <w:r>
           <w:rPr>
             <w:rStyle w:val="Hyperlink"/>
@@ -2255,7 +2259,7 @@
       <w:r>
         <w:t xml:space="preserve"> er </w:t>
       </w:r>
-      <w:hyperlink r:id="rId96" w:tooltip="England" w:history="1">
+      <w:hyperlink r:id="rId92" w:tooltip="England" w:history="1">
         <w:r>
           <w:rPr>
             <w:rStyle w:val="Hyperlink"/>
@@ -2266,7 +2270,7 @@
       <w:r>
         <w:t xml:space="preserve"> </w:t>
       </w:r>
-      <w:hyperlink r:id="rId97" w:tooltip="Framsækið rokk" w:history="1">
+      <w:hyperlink r:id="rId93" w:tooltip="Framsækið rokk" w:history="1">
         <w:r>
           <w:rPr>
             <w:rStyle w:val="Hyperlink"/>
@@ -2277,7 +2281,7 @@
       <w:r>
         <w:t xml:space="preserve"> sem var stofnuð árið 1967 í </w:t>
       </w:r>
-      <w:hyperlink r:id="rId98" w:tooltip="Godalming, Surrey (síða er ekki enn til)" w:history="1">
+      <w:hyperlink r:id="rId94" w:tooltip="Godalming, Surrey (síða er ekki enn til)" w:history="1">
         <w:r>
           <w:rPr>
             <w:rStyle w:val="Hyperlink"/>
@@ -2288,7 +2292,7 @@
       <w:r>
         <w:t xml:space="preserve"> í England af </w:t>
       </w:r>
-      <w:hyperlink r:id="rId99" w:tooltip="Peter Gabriel (síða er ekki enn til)" w:history="1">
+      <w:hyperlink r:id="rId95" w:tooltip="Peter Gabriel (síða er ekki enn til)" w:history="1">
         <w:r>
           <w:rPr>
             <w:rStyle w:val="Hyperlink"/>
@@ -2299,7 +2303,7 @@
       <w:r>
         <w:t xml:space="preserve">, </w:t>
       </w:r>
-      <w:hyperlink r:id="rId100" w:tooltip="Tony Banks (síða er ekki enn til)" w:history="1">
+      <w:hyperlink r:id="rId96" w:tooltip="Tony Banks (síða er ekki enn til)" w:history="1">
         <w:r>
           <w:rPr>
             <w:rStyle w:val="Hyperlink"/>
@@ -2310,7 +2314,7 @@
       <w:r>
         <w:t xml:space="preserve">, </w:t>
       </w:r>
-      <w:hyperlink r:id="rId101" w:tooltip="Mike Rutherford (síða er ekki enn til)" w:history="1">
+      <w:hyperlink r:id="rId97" w:tooltip="Mike Rutherford (síða er ekki enn til)" w:history="1">
         <w:r>
           <w:rPr>
             <w:rStyle w:val="Hyperlink"/>
@@ -2321,7 +2325,7 @@
       <w:r>
         <w:t xml:space="preserve"> og </w:t>
       </w:r>
-      <w:hyperlink r:id="rId102" w:tooltip="Phil Collins (síða er ekki enn til)" w:history="1">
+      <w:hyperlink r:id="rId98" w:tooltip="Phil Collins (síða er ekki enn til)" w:history="1">
         <w:r>
           <w:rPr>
             <w:rStyle w:val="Hyperlink"/>
@@ -2361,7 +2365,7 @@
       <w:r>
         <w:t xml:space="preserve"> var kanadísk </w:t>
       </w:r>
-      <w:hyperlink r:id="rId103" w:tooltip="Framsækið rokk" w:history="1">
+      <w:hyperlink r:id="rId99" w:tooltip="Framsækið rokk" w:history="1">
         <w:r>
           <w:rPr>
             <w:rStyle w:val="Hyperlink"/>
@@ -2408,7 +2412,7 @@
       <w:r>
         <w:t xml:space="preserve"> var </w:t>
       </w:r>
-      <w:hyperlink r:id="rId104" w:tooltip="Grugg" w:history="1">
+      <w:hyperlink r:id="rId100" w:tooltip="Grugg" w:history="1">
         <w:r>
           <w:rPr>
             <w:rStyle w:val="Hyperlink"/>
@@ -2416,7 +2420,7 @@
           <w:t>gruggrokk-</w:t>
         </w:r>
       </w:hyperlink>
-      <w:hyperlink r:id="rId105" w:tooltip="Hljómsveit" w:history="1">
+      <w:hyperlink r:id="rId101" w:tooltip="Hljómsveit" w:history="1">
         <w:r>
           <w:rPr>
             <w:rStyle w:val="Hyperlink"/>
@@ -2427,7 +2431,7 @@
       <w:r>
         <w:t xml:space="preserve"> sem var starfandi á síðari hluta níunda áratugarins fram að miðjum tíunda áratugsins. Hljómsveitin hætti störfum eftir að </w:t>
       </w:r>
-      <w:hyperlink r:id="rId106" w:tooltip="Söngvari" w:history="1">
+      <w:hyperlink r:id="rId102" w:tooltip="Söngvari" w:history="1">
         <w:r>
           <w:rPr>
             <w:rStyle w:val="Hyperlink"/>
@@ -2438,7 +2442,7 @@
       <w:r>
         <w:t xml:space="preserve"> og </w:t>
       </w:r>
-      <w:hyperlink r:id="rId107" w:tooltip="Gítarleikari" w:history="1">
+      <w:hyperlink r:id="rId103" w:tooltip="Gítarleikari" w:history="1">
         <w:r>
           <w:rPr>
             <w:rStyle w:val="Hyperlink"/>
@@ -2449,7 +2453,7 @@
       <w:r>
         <w:t xml:space="preserve"> sveitarinnar, </w:t>
       </w:r>
-      <w:hyperlink r:id="rId108" w:tooltip="Kurt Cobain" w:history="1">
+      <w:hyperlink r:id="rId104" w:tooltip="Kurt Cobain" w:history="1">
         <w:r>
           <w:rPr>
             <w:rStyle w:val="Hyperlink"/>
@@ -2460,6 +2464,9 @@
       <w:r>
         <w:t>, lést 5.apríl 1994.</w:t>
       </w:r>
+      <w:r>
+        <w:t xml:space="preserve"> &lt;br&gt;&lt;br&gt;</w:t>
+      </w:r>
     </w:p>
     <w:p>
       <w:pPr>
@@ -2479,7 +2486,7 @@
       <w:r>
         <w:t xml:space="preserve">Nirvana var stofnuð árið </w:t>
       </w:r>
-      <w:hyperlink r:id="rId109" w:tooltip="1987" w:history="1">
+      <w:hyperlink r:id="rId105" w:tooltip="1987" w:history="1">
         <w:r>
           <w:rPr>
             <w:rStyle w:val="Hyperlink"/>
@@ -2490,7 +2497,7 @@
       <w:r>
         <w:t xml:space="preserve"> í Aberdeen, </w:t>
       </w:r>
-      <w:hyperlink r:id="rId110" w:tooltip="Washington" w:history="1">
+      <w:hyperlink r:id="rId106" w:tooltip="Washington" w:history="1">
         <w:r>
           <w:rPr>
             <w:rStyle w:val="Hyperlink"/>
@@ -2501,7 +2508,7 @@
       <w:r>
         <w:t xml:space="preserve"> fylki. Kurt Cobain kynntist </w:t>
       </w:r>
-      <w:hyperlink r:id="rId111" w:tooltip="Krist Novoselic" w:history="1">
+      <w:hyperlink r:id="rId107" w:tooltip="Krist Novoselic" w:history="1">
         <w:r>
           <w:rPr>
             <w:rStyle w:val="Hyperlink"/>
@@ -2522,7 +2529,7 @@
       <w:r>
         <w:t xml:space="preserve">. Áður en þeir stofuðu Nirvana, voru þeir í mörgum hljómsveitum saman. </w:t>
       </w:r>
-      <w:hyperlink r:id="rId112" w:tooltip="Bleach (síða er ekki enn til)" w:history="1">
+      <w:hyperlink r:id="rId108" w:tooltip="Bleach (síða er ekki enn til)" w:history="1">
         <w:r>
           <w:rPr>
             <w:rStyle w:val="Hyperlink"/>
@@ -2535,7 +2542,7 @@
       <w:r>
         <w:t xml:space="preserve"> var heitið á fyrstu breiðskífu sveitarinnar og kom hún út árið </w:t>
       </w:r>
-      <w:hyperlink r:id="rId113" w:tooltip="1989" w:history="1">
+      <w:hyperlink r:id="rId109" w:tooltip="1989" w:history="1">
         <w:r>
           <w:rPr>
             <w:rStyle w:val="Hyperlink"/>
@@ -2546,7 +2553,7 @@
       <w:r>
         <w:t xml:space="preserve">. Eftir Bleach kom </w:t>
       </w:r>
-      <w:hyperlink r:id="rId114" w:tooltip="Nevermind" w:history="1">
+      <w:hyperlink r:id="rId110" w:tooltip="Nevermind" w:history="1">
         <w:r>
           <w:rPr>
             <w:rStyle w:val="Hyperlink"/>
@@ -2557,7 +2564,7 @@
       <w:r>
         <w:t xml:space="preserve"> árið </w:t>
       </w:r>
-      <w:hyperlink r:id="rId115" w:tooltip="1991" w:history="1">
+      <w:hyperlink r:id="rId111" w:tooltip="1991" w:history="1">
         <w:r>
           <w:rPr>
             <w:rStyle w:val="Hyperlink"/>
@@ -2568,7 +2575,7 @@
       <w:r>
         <w:t xml:space="preserve">, þekktasta skífa þeirra félaga. </w:t>
       </w:r>
-      <w:hyperlink r:id="rId116" w:tooltip="Incesticide (síða er ekki enn til)" w:history="1">
+      <w:hyperlink r:id="rId112" w:tooltip="Incesticide (síða er ekki enn til)" w:history="1">
         <w:r>
           <w:rPr>
             <w:rStyle w:val="Hyperlink"/>
@@ -2579,7 +2586,7 @@
       <w:r>
         <w:t xml:space="preserve">, sem var þriðji diskurinn, kom út árið </w:t>
       </w:r>
-      <w:hyperlink r:id="rId117" w:tooltip="1992" w:history="1">
+      <w:hyperlink r:id="rId113" w:tooltip="1992" w:history="1">
         <w:r>
           <w:rPr>
             <w:rStyle w:val="Hyperlink"/>
@@ -2588,9 +2595,13 @@
         </w:r>
       </w:hyperlink>
       <w:r>
-        <w:t xml:space="preserve">, og eru á þeim disk B-hliða lög. Síðasti diskurinn sem kom út meðan Nirvana var ennþá starfandi, var </w:t>
-      </w:r>
-      <w:hyperlink r:id="rId118" w:tooltip="In Utero (síða er ekki enn til)" w:history="1">
+        <w:t xml:space="preserve">, og eru á þeim disk B-hliða lög. Síðasti diskurinn sem kom </w:t>
+      </w:r>
+      <w:r>
+        <w:lastRenderedPageBreak/>
+        <w:t xml:space="preserve">út meðan Nirvana var ennþá starfandi, var </w:t>
+      </w:r>
+      <w:hyperlink r:id="rId114" w:tooltip="In Utero (síða er ekki enn til)" w:history="1">
         <w:r>
           <w:rPr>
             <w:rStyle w:val="Hyperlink"/>
@@ -2601,7 +2612,7 @@
       <w:r>
         <w:t xml:space="preserve">, árið </w:t>
       </w:r>
-      <w:hyperlink r:id="rId119" w:tooltip="1993" w:history="1">
+      <w:hyperlink r:id="rId115" w:tooltip="1993" w:history="1">
         <w:r>
           <w:rPr>
             <w:rStyle w:val="Hyperlink"/>
@@ -2610,13 +2621,9 @@
         </w:r>
       </w:hyperlink>
       <w:r>
-        <w:t xml:space="preserve">. Seinna eftir að Nirvana hætti, </w:t>
-      </w:r>
-      <w:r>
-        <w:lastRenderedPageBreak/>
-        <w:t xml:space="preserve">komu út nokkrir diskar. </w:t>
-      </w:r>
-      <w:hyperlink r:id="rId120" w:tooltip="MTV Unplugged in New York (síða er ekki enn til)" w:history="1">
+        <w:t xml:space="preserve">. Seinna eftir að Nirvana hætti, komu út nokkrir diskar. </w:t>
+      </w:r>
+      <w:hyperlink r:id="rId116" w:tooltip="MTV Unplugged in New York (síða er ekki enn til)" w:history="1">
         <w:r>
           <w:rPr>
             <w:rStyle w:val="Hyperlink"/>
@@ -2627,7 +2634,7 @@
       <w:r>
         <w:t xml:space="preserve"> kom út í nóvember </w:t>
       </w:r>
-      <w:hyperlink r:id="rId121" w:tooltip="1994" w:history="1">
+      <w:hyperlink r:id="rId117" w:tooltip="1994" w:history="1">
         <w:r>
           <w:rPr>
             <w:rStyle w:val="Hyperlink"/>
@@ -2638,7 +2645,7 @@
       <w:r>
         <w:t>.</w:t>
       </w:r>
-      <w:hyperlink r:id="rId122" w:tooltip="From the Muddy Banks of Wishkah (síða er ekki enn til)" w:history="1">
+      <w:hyperlink r:id="rId118" w:tooltip="From the Muddy Banks of Wishkah (síða er ekki enn til)" w:history="1">
         <w:r>
           <w:rPr>
             <w:rStyle w:val="Hyperlink"/>
@@ -2649,7 +2656,7 @@
       <w:r>
         <w:t xml:space="preserve"> kom út </w:t>
       </w:r>
-      <w:hyperlink r:id="rId123" w:tooltip="1996" w:history="1">
+      <w:hyperlink r:id="rId119" w:tooltip="1996" w:history="1">
         <w:r>
           <w:rPr>
             <w:rStyle w:val="Hyperlink"/>
@@ -2666,9 +2673,17 @@
         <w:pStyle w:val="NormalWeb"/>
       </w:pPr>
       <w:r>
+        <w:t>&lt;br&gt;&lt;br&gt;</w:t>
+      </w:r>
+    </w:p>
+    <w:p>
+      <w:pPr>
+        <w:pStyle w:val="NormalWeb"/>
+      </w:pPr>
+      <w:r>
         <w:t xml:space="preserve">Dave Grohl stofnaði hljómsveitina </w:t>
       </w:r>
-      <w:hyperlink r:id="rId124" w:tooltip="Foo Fighters" w:history="1">
+      <w:hyperlink r:id="rId120" w:tooltip="Foo Fighters" w:history="1">
         <w:r>
           <w:rPr>
             <w:rStyle w:val="Hyperlink"/>
@@ -2725,7 +2740,7 @@
       <w:r>
         <w:t xml:space="preserve"> er </w:t>
       </w:r>
-      <w:hyperlink r:id="rId125" w:tooltip="Ástralía" w:history="1">
+      <w:hyperlink r:id="rId121" w:tooltip="Ástralía" w:history="1">
         <w:r>
           <w:rPr>
             <w:rStyle w:val="Hyperlink"/>
@@ -2736,7 +2751,7 @@
       <w:r>
         <w:t xml:space="preserve"> </w:t>
       </w:r>
-      <w:hyperlink r:id="rId126" w:tooltip="Þungarokk" w:history="1">
+      <w:hyperlink r:id="rId122" w:tooltip="Þungarokk" w:history="1">
         <w:r>
           <w:rPr>
             <w:rStyle w:val="Hyperlink"/>
@@ -2747,7 +2762,7 @@
       <w:r>
         <w:t xml:space="preserve"> sem bræðurnir </w:t>
       </w:r>
-      <w:hyperlink r:id="rId127" w:tooltip="Angus Young (síða er ekki enn til)" w:history="1">
+      <w:hyperlink r:id="rId123" w:tooltip="Angus Young (síða er ekki enn til)" w:history="1">
         <w:r>
           <w:rPr>
             <w:rStyle w:val="Hyperlink"/>
@@ -2758,7 +2773,7 @@
       <w:r>
         <w:t xml:space="preserve"> og </w:t>
       </w:r>
-      <w:hyperlink r:id="rId128" w:tooltip="Malcolm Young (síða er ekki enn til)" w:history="1">
+      <w:hyperlink r:id="rId124" w:tooltip="Malcolm Young (síða er ekki enn til)" w:history="1">
         <w:r>
           <w:rPr>
             <w:rStyle w:val="Hyperlink"/>
@@ -2769,7 +2784,7 @@
       <w:r>
         <w:t xml:space="preserve"> stofnuðu í </w:t>
       </w:r>
-      <w:hyperlink r:id="rId129" w:tooltip="Sydney" w:history="1">
+      <w:hyperlink r:id="rId125" w:tooltip="Sydney" w:history="1">
         <w:r>
           <w:rPr>
             <w:rStyle w:val="Hyperlink"/>
@@ -2780,7 +2795,7 @@
       <w:r>
         <w:t xml:space="preserve"> í nóvember </w:t>
       </w:r>
-      <w:hyperlink r:id="rId130" w:tooltip="1973" w:history="1">
+      <w:hyperlink r:id="rId126" w:tooltip="1973" w:history="1">
         <w:r>
           <w:rPr>
             <w:rStyle w:val="Hyperlink"/>
@@ -2791,7 +2806,7 @@
       <w:r>
         <w:t xml:space="preserve">. Árið eftir tók </w:t>
       </w:r>
-      <w:hyperlink r:id="rId131" w:tooltip="Bon Scott (síða er ekki enn til)" w:history="1">
+      <w:hyperlink r:id="rId127" w:tooltip="Bon Scott (síða er ekki enn til)" w:history="1">
         <w:r>
           <w:rPr>
             <w:rStyle w:val="Hyperlink"/>
@@ -2802,7 +2817,7 @@
       <w:r>
         <w:t xml:space="preserve"> við sem söngvari og 1975 kom fyrsta breiðskífa hljómsveitarinnar, </w:t>
       </w:r>
-      <w:hyperlink r:id="rId132" w:tooltip="High Voltage (síða er ekki enn til)" w:history="1">
+      <w:hyperlink r:id="rId128" w:tooltip="High Voltage (síða er ekki enn til)" w:history="1">
         <w:r>
           <w:rPr>
             <w:rStyle w:val="Hyperlink"/>
@@ -2815,7 +2830,7 @@
       <w:r>
         <w:t xml:space="preserve">, út. Í kjölfarið fylgdu plötur á borð við </w:t>
       </w:r>
-      <w:hyperlink r:id="rId133" w:tooltip="T.N.T. (síða er ekki enn til)" w:history="1">
+      <w:hyperlink r:id="rId129" w:tooltip="T.N.T. (síða er ekki enn til)" w:history="1">
         <w:r>
           <w:rPr>
             <w:rStyle w:val="Hyperlink"/>
@@ -2828,7 +2843,7 @@
       <w:r>
         <w:t xml:space="preserve"> (1975), </w:t>
       </w:r>
-      <w:hyperlink r:id="rId134" w:tooltip="Dirty Deeds Done Dirt Cheap (síða er ekki enn til)" w:history="1">
+      <w:hyperlink r:id="rId130" w:tooltip="Dirty Deeds Done Dirt Cheap (síða er ekki enn til)" w:history="1">
         <w:r>
           <w:rPr>
             <w:rStyle w:val="Hyperlink"/>
@@ -2841,7 +2856,7 @@
       <w:r>
         <w:t xml:space="preserve"> (1976) og </w:t>
       </w:r>
-      <w:hyperlink r:id="rId135" w:tooltip="Highway to Hell (síða er ekki enn til)" w:history="1">
+      <w:hyperlink r:id="rId131" w:tooltip="Highway to Hell (síða er ekki enn til)" w:history="1">
         <w:r>
           <w:rPr>
             <w:rStyle w:val="Hyperlink"/>
@@ -2854,7 +2869,7 @@
       <w:r>
         <w:t xml:space="preserve"> (1979). Bon Scott lést árið </w:t>
       </w:r>
-      <w:hyperlink r:id="rId136" w:tooltip="1980" w:history="1">
+      <w:hyperlink r:id="rId132" w:tooltip="1980" w:history="1">
         <w:r>
           <w:rPr>
             <w:rStyle w:val="Hyperlink"/>
@@ -2865,7 +2880,7 @@
       <w:r>
         <w:t xml:space="preserve"> vegna ofneyslu áfengis og </w:t>
       </w:r>
-      <w:hyperlink r:id="rId137" w:tooltip="Brian Johnson (síða er ekki enn til)" w:history="1">
+      <w:hyperlink r:id="rId133" w:tooltip="Brian Johnson (síða er ekki enn til)" w:history="1">
         <w:r>
           <w:rPr>
             <w:rStyle w:val="Hyperlink"/>
@@ -2876,7 +2891,7 @@
       <w:r>
         <w:t xml:space="preserve"> tók við sem aðalsöngvari. Sama ár og Scott lést kom metsöluplatan </w:t>
       </w:r>
-      <w:hyperlink r:id="rId138" w:tooltip="Back in Black (síða er ekki enn til)" w:history="1">
+      <w:hyperlink r:id="rId134" w:tooltip="Back in Black (síða er ekki enn til)" w:history="1">
         <w:r>
           <w:rPr>
             <w:rStyle w:val="Hyperlink"/>
@@ -2889,7 +2904,7 @@
       <w:r>
         <w:t xml:space="preserve"> út og </w:t>
       </w:r>
-      <w:hyperlink r:id="rId139" w:tooltip="For Those About to Rock We Salute You (síða er ekki enn til)" w:history="1">
+      <w:hyperlink r:id="rId135" w:tooltip="For Those About to Rock We Salute You (síða er ekki enn til)" w:history="1">
         <w:r>
           <w:rPr>
             <w:rStyle w:val="Hyperlink"/>
@@ -2902,7 +2917,7 @@
       <w:r>
         <w:t xml:space="preserve"> árið eftir. Seinni plötur hljómsveitarinnar nutu ekki nærri eins mikillar hylli og vinsældir hennar dalaði þar til </w:t>
       </w:r>
-      <w:hyperlink r:id="rId140" w:tooltip="The Razor's Edge (síða er ekki enn til)" w:history="1">
+      <w:hyperlink r:id="rId136" w:tooltip="The Razor's Edge (síða er ekki enn til)" w:history="1">
         <w:r>
           <w:rPr>
             <w:rStyle w:val="Hyperlink"/>
@@ -2915,6 +2930,9 @@
       <w:r>
         <w:t xml:space="preserve"> kom út 1990 með lögunum „Thunderstruck“ og „Moneytalks“. Eftir 1990 hefur lengra liðið milli stúdíóplata hljómsveitarinnar en á sama tíma hafa komið út hljómleikaplötur og safnplötur. Angus Young er þekktur fyrir að koma fram á tónleikum í breskum skólabúningi.</w:t>
       </w:r>
+      <w:r>
+        <w:t xml:space="preserve"> &lt;br&gt;&lt;br&gt;</w:t>
+      </w:r>
     </w:p>
     <w:p>
       <w:pPr>
@@ -2934,7 +2952,7 @@
       <w:r>
         <w:t xml:space="preserve">Árið 2014 varð Malcolm Young að hætta vegna </w:t>
       </w:r>
-      <w:hyperlink r:id="rId141" w:tooltip="Heilabilun (síða er ekki enn til)" w:history="1">
+      <w:hyperlink r:id="rId137" w:tooltip="Heilabilun (síða er ekki enn til)" w:history="1">
         <w:r>
           <w:rPr>
             <w:rStyle w:val="Hyperlink"/>
@@ -2945,7 +2963,7 @@
       <w:r>
         <w:t xml:space="preserve">. Stevie Young, frændi Malcolm og Angusar tók við sem gítarleikari. Sama ár var trommarinn Phil Rudd ákærður fyrir tilraun til morðs og fíkniefnabrot. Hann lýsti sig sekan fyrir dómi á Nýja Sjálandi fyrir að hafa hótað að myrða mann sem vann hjá sér og að eiga fíkniefni. </w:t>
       </w:r>
-      <w:hyperlink r:id="rId142" w:anchor="cite_note-1" w:history="1">
+      <w:hyperlink r:id="rId138" w:anchor="cite_note-1" w:history="1">
         <w:r>
           <w:rPr>
             <w:rStyle w:val="Hyperlink"/>
@@ -2957,6 +2975,9 @@
       <w:r>
         <w:t xml:space="preserve"> Trommarinn Chris Slade sem áður hafði spilað með bandinu tók við af Rudd.</w:t>
       </w:r>
+      <w:r>
+        <w:t xml:space="preserve"> &lt;br&gt;&lt;br&gt;</w:t>
+      </w:r>
     </w:p>
     <w:p>
       <w:pPr>
@@ -2965,7 +2986,7 @@
       <w:r>
         <w:t xml:space="preserve">Árið 2016 gat Brian Johnson ekki tekið þátt í tónleikum sveitarinnar vegna heyrnarskaða og eftir að hafa íhugað söngvara ákvað sveitin að láta </w:t>
       </w:r>
-      <w:hyperlink r:id="rId143" w:tooltip="Axl Rose (síða er ekki enn til)" w:history="1">
+      <w:hyperlink r:id="rId139" w:tooltip="Axl Rose (síða er ekki enn til)" w:history="1">
         <w:r>
           <w:rPr>
             <w:rStyle w:val="Hyperlink"/>
@@ -2976,7 +2997,7 @@
       <w:r>
         <w:t xml:space="preserve">, söngvara </w:t>
       </w:r>
-      <w:hyperlink r:id="rId144" w:tooltip="Guns N' Roses" w:history="1">
+      <w:hyperlink r:id="rId140" w:tooltip="Guns N' Roses" w:history="1">
         <w:r>
           <w:rPr>
             <w:rStyle w:val="Hyperlink"/>
@@ -2987,7 +3008,7 @@
       <w:r>
         <w:t xml:space="preserve"> klára Rock or Bust tónleikaferðalagið. Brian Johnson var þakkað fyrir árin í sveitinni og óskað alls hins besta. </w:t>
       </w:r>
-      <w:hyperlink r:id="rId145" w:anchor="cite_note-2" w:history="1">
+      <w:hyperlink r:id="rId141" w:anchor="cite_note-2" w:history="1">
         <w:r>
           <w:rPr>
             <w:rStyle w:val="Hyperlink"/>
@@ -2998,6 +3019,9 @@
       </w:hyperlink>
       <w:r>
         <w:t xml:space="preserve"> Cliff Williams, bassaleikari, hætti eftir Rock and Bust túrinn og er framtíð hljómsveitarinnar í óvissu.</w:t>
+      </w:r>
+      <w:r>
+        <w:t xml:space="preserve"> &lt;br&gt;&lt;br&gt;</w:t>
       </w:r>
     </w:p>
     <w:p>
@@ -3027,6 +3051,7 @@
         <w:rPr>
           <w:lang w:val="is-IS"/>
         </w:rPr>
+        <w:lastRenderedPageBreak/>
         <w:t>Iron Maiden</w:t>
       </w:r>
     </w:p>
@@ -3046,7 +3071,7 @@
       <w:r>
         <w:t xml:space="preserve"> er </w:t>
       </w:r>
-      <w:hyperlink r:id="rId146" w:tooltip="Þungarokk" w:history="1">
+      <w:hyperlink r:id="rId142" w:tooltip="Þungarokk" w:history="1">
         <w:r>
           <w:rPr>
             <w:rStyle w:val="Hyperlink"/>
@@ -3057,7 +3082,7 @@
       <w:r>
         <w:t xml:space="preserve"> sem var stofnuð á jóladag árið </w:t>
       </w:r>
-      <w:hyperlink r:id="rId147" w:tooltip="1975" w:history="1">
+      <w:hyperlink r:id="rId143" w:tooltip="1975" w:history="1">
         <w:r>
           <w:rPr>
             <w:rStyle w:val="Hyperlink"/>
@@ -3068,7 +3093,7 @@
       <w:r>
         <w:t xml:space="preserve"> af bassaleikaranum </w:t>
       </w:r>
-      <w:hyperlink r:id="rId148" w:tooltip="Steve Harris (síða er ekki enn til)" w:history="1">
+      <w:hyperlink r:id="rId144" w:tooltip="Steve Harris (síða er ekki enn til)" w:history="1">
         <w:r>
           <w:rPr>
             <w:rStyle w:val="Hyperlink"/>
@@ -3079,7 +3104,7 @@
       <w:r>
         <w:t xml:space="preserve"> fyrrverandi meðlim </w:t>
       </w:r>
-      <w:hyperlink r:id="rId149" w:tooltip="Gypsy's Kiss (síða er ekki enn til)" w:history="1">
+      <w:hyperlink r:id="rId145" w:tooltip="Gypsy's Kiss (síða er ekki enn til)" w:history="1">
         <w:r>
           <w:rPr>
             <w:rStyle w:val="Hyperlink"/>
@@ -3090,7 +3115,7 @@
       <w:r>
         <w:t xml:space="preserve"> og </w:t>
       </w:r>
-      <w:hyperlink r:id="rId150" w:tooltip="Smiler (síða er ekki enn til)" w:history="1">
+      <w:hyperlink r:id="rId146" w:tooltip="Smiler (síða er ekki enn til)" w:history="1">
         <w:r>
           <w:rPr>
             <w:rStyle w:val="Hyperlink"/>
@@ -3150,7 +3175,7 @@
       <w:r>
         <w:t xml:space="preserve"> er </w:t>
       </w:r>
-      <w:hyperlink r:id="rId151" w:tooltip="Bandaríkin" w:history="1">
+      <w:hyperlink r:id="rId147" w:tooltip="Bandaríkin" w:history="1">
         <w:r>
           <w:rPr>
             <w:rStyle w:val="Hyperlink"/>
@@ -3161,7 +3186,7 @@
       <w:r>
         <w:t xml:space="preserve"> </w:t>
       </w:r>
-      <w:hyperlink r:id="rId152" w:tooltip="Þungarokk" w:history="1">
+      <w:hyperlink r:id="rId148" w:tooltip="Þungarokk" w:history="1">
         <w:r>
           <w:rPr>
             <w:rStyle w:val="Hyperlink"/>
@@ -3172,7 +3197,7 @@
       <w:r>
         <w:t xml:space="preserve"> sem hefur verið virk síðan á </w:t>
       </w:r>
-      <w:hyperlink r:id="rId153" w:tooltip="1981-1990" w:history="1">
+      <w:hyperlink r:id="rId149" w:tooltip="1981-1990" w:history="1">
         <w:r>
           <w:rPr>
             <w:rStyle w:val="Hyperlink"/>
@@ -3183,7 +3208,7 @@
       <w:r>
         <w:t xml:space="preserve">. Á fyrri hluta ferilsins áttu þeir mikinn þátt í þróun svokallaðs </w:t>
       </w:r>
-      <w:hyperlink r:id="rId154" w:tooltip="Þrass" w:history="1">
+      <w:hyperlink r:id="rId150" w:tooltip="Þrass" w:history="1">
         <w:r>
           <w:rPr>
             <w:rStyle w:val="Hyperlink"/>
@@ -3203,7 +3228,7 @@
       <w:r>
         <w:t xml:space="preserve"> en upp úr </w:t>
       </w:r>
-      <w:hyperlink r:id="rId155" w:tooltip="1990" w:history="1">
+      <w:hyperlink r:id="rId151" w:tooltip="1990" w:history="1">
         <w:r>
           <w:rPr>
             <w:rStyle w:val="Hyperlink"/>
@@ -3214,7 +3239,7 @@
       <w:r>
         <w:t xml:space="preserve"> fór sveitin að öðlast almennari vinsældir og í gegnum </w:t>
       </w:r>
-      <w:hyperlink r:id="rId156" w:tooltip="1991-2000" w:history="1">
+      <w:hyperlink r:id="rId152" w:tooltip="1991-2000" w:history="1">
         <w:r>
           <w:rPr>
             <w:rStyle w:val="Hyperlink"/>
@@ -3302,209 +3327,209 @@
       <w:pPr>
         <w:rPr>
           <w:b/>
-          <w:lang w:val="is-IS"/>
-        </w:rPr>
-      </w:pPr>
-    </w:p>
-    <w:p>
-      <w:pPr>
-        <w:rPr>
-          <w:b/>
-          <w:lang w:val="is-IS"/>
-        </w:rPr>
-      </w:pPr>
-    </w:p>
-    <w:p>
-      <w:pPr>
-        <w:rPr>
-          <w:b/>
-          <w:lang w:val="is-IS"/>
-        </w:rPr>
-      </w:pPr>
-    </w:p>
-    <w:p>
-      <w:pPr>
-        <w:rPr>
-          <w:b/>
-          <w:lang w:val="is-IS"/>
-        </w:rPr>
-      </w:pPr>
-      <w:r>
-        <w:rPr>
-          <w:b/>
-          <w:lang w:val="is-IS"/>
-        </w:rPr>
-        <w:t>Heimildarskrá</w:t>
-      </w:r>
-    </w:p>
-    <w:p>
-      <w:pPr>
-        <w:rPr>
-          <w:lang w:val="is-IS"/>
-        </w:rPr>
-      </w:pPr>
-      <w:hyperlink r:id="rId157" w:history="1">
-        <w:r>
-          <w:rPr>
-            <w:rStyle w:val="Hyperlink"/>
-            <w:lang w:val="is-IS"/>
-          </w:rPr>
-          <w:t>https://is.wikipedia.org/wiki/B%C3%ADtlarnir</w:t>
-        </w:r>
-      </w:hyperlink>
-    </w:p>
-    <w:p>
-      <w:pPr>
-        <w:rPr>
-          <w:lang w:val="is-IS"/>
-        </w:rPr>
-      </w:pPr>
-      <w:hyperlink r:id="rId158" w:history="1">
-        <w:r>
-          <w:rPr>
-            <w:rStyle w:val="Hyperlink"/>
-            <w:lang w:val="is-IS"/>
-          </w:rPr>
-          <w:t>https://is.wikipedia.org/wiki/Fleetwood_Mac</w:t>
-        </w:r>
-      </w:hyperlink>
-    </w:p>
-    <w:p>
-      <w:pPr>
-        <w:rPr>
-          <w:lang w:val="is-IS"/>
-        </w:rPr>
-      </w:pPr>
-      <w:hyperlink r:id="rId159" w:history="1">
-        <w:r>
-          <w:rPr>
-            <w:rStyle w:val="Hyperlink"/>
-            <w:lang w:val="is-IS"/>
-          </w:rPr>
-          <w:t>https://is.wikipedia.org/wiki/Black_Sabbath</w:t>
-        </w:r>
-      </w:hyperlink>
-    </w:p>
-    <w:p>
-      <w:pPr>
-        <w:rPr>
-          <w:lang w:val="is-IS"/>
-        </w:rPr>
-      </w:pPr>
-      <w:hyperlink r:id="rId160" w:history="1">
-        <w:r>
-          <w:rPr>
-            <w:rStyle w:val="Hyperlink"/>
-            <w:lang w:val="is-IS"/>
-          </w:rPr>
-          <w:t>https://is.wikipedia.org/wiki/Eagles</w:t>
-        </w:r>
-      </w:hyperlink>
-    </w:p>
-    <w:p>
-      <w:pPr>
-        <w:rPr>
-          <w:lang w:val="is-IS"/>
-        </w:rPr>
-      </w:pPr>
-      <w:hyperlink r:id="rId161" w:history="1">
-        <w:r>
-          <w:rPr>
-            <w:rStyle w:val="Hyperlink"/>
-            <w:lang w:val="is-IS"/>
-          </w:rPr>
-          <w:t>https://is.wikipedia.org/wiki/Genesis_(hlj%C3%B3msveit)</w:t>
-        </w:r>
-      </w:hyperlink>
-    </w:p>
-    <w:p>
-      <w:pPr>
-        <w:rPr>
-          <w:lang w:val="is-IS"/>
-        </w:rPr>
-      </w:pPr>
-      <w:hyperlink r:id="rId162" w:history="1">
-        <w:r>
-          <w:rPr>
-            <w:rStyle w:val="Hyperlink"/>
-            <w:lang w:val="is-IS"/>
-          </w:rPr>
-          <w:t>https://is.wikipedia.org/wiki/Rush</w:t>
-        </w:r>
-      </w:hyperlink>
-    </w:p>
-    <w:p>
-      <w:pPr>
-        <w:rPr>
-          <w:lang w:val="is-IS"/>
-        </w:rPr>
-      </w:pPr>
-      <w:hyperlink r:id="rId163" w:history="1">
-        <w:r>
-          <w:rPr>
-            <w:rStyle w:val="Hyperlink"/>
-            <w:lang w:val="is-IS"/>
-          </w:rPr>
-          <w:t>https://is.wikipedia.org/wiki/Nirvana_(hlj%C3%B3msveit)</w:t>
-        </w:r>
-      </w:hyperlink>
-    </w:p>
-    <w:p>
-      <w:pPr>
-        <w:rPr>
-          <w:lang w:val="is-IS"/>
-        </w:rPr>
-      </w:pPr>
-      <w:hyperlink r:id="rId164" w:history="1">
-        <w:r>
-          <w:rPr>
-            <w:rStyle w:val="Hyperlink"/>
-            <w:lang w:val="is-IS"/>
-          </w:rPr>
-          <w:t>https://is.wikipedia.org/wiki/AC/DC</w:t>
-        </w:r>
-      </w:hyperlink>
-    </w:p>
-    <w:p>
-      <w:pPr>
-        <w:rPr>
-          <w:lang w:val="is-IS"/>
-        </w:rPr>
-      </w:pPr>
-      <w:hyperlink r:id="rId165" w:history="1">
-        <w:r>
-          <w:rPr>
-            <w:rStyle w:val="Hyperlink"/>
-            <w:lang w:val="is-IS"/>
-          </w:rPr>
-          <w:t>https://is.wikipedia.org/wiki/Iron_Maiden</w:t>
-        </w:r>
-      </w:hyperlink>
-    </w:p>
-    <w:p>
-      <w:pPr>
-        <w:rPr>
-          <w:lang w:val="is-IS"/>
-        </w:rPr>
-      </w:pPr>
-      <w:hyperlink r:id="rId166" w:history="1">
-        <w:r>
-          <w:rPr>
-            <w:rStyle w:val="Hyperlink"/>
-            <w:lang w:val="is-IS"/>
-          </w:rPr>
-          <w:t>https://is.wikipedia.org/wiki/Metallica</w:t>
-        </w:r>
-      </w:hyperlink>
-    </w:p>
-    <w:p>
-      <w:pPr>
-        <w:rPr>
           <w:lang w:val="is-IS"/>
         </w:rPr>
       </w:pPr>
       <w:bookmarkStart w:id="0" w:name="_GoBack"/>
       <w:bookmarkEnd w:id="0"/>
+    </w:p>
+    <w:p>
+      <w:pPr>
+        <w:rPr>
+          <w:b/>
+          <w:lang w:val="is-IS"/>
+        </w:rPr>
+      </w:pPr>
+    </w:p>
+    <w:p>
+      <w:pPr>
+        <w:rPr>
+          <w:b/>
+          <w:lang w:val="is-IS"/>
+        </w:rPr>
+      </w:pPr>
+    </w:p>
+    <w:p>
+      <w:pPr>
+        <w:rPr>
+          <w:b/>
+          <w:lang w:val="is-IS"/>
+        </w:rPr>
+      </w:pPr>
+      <w:r>
+        <w:rPr>
+          <w:b/>
+          <w:lang w:val="is-IS"/>
+        </w:rPr>
+        <w:t>Heimildarskrá</w:t>
+      </w:r>
+    </w:p>
+    <w:p>
+      <w:pPr>
+        <w:rPr>
+          <w:lang w:val="is-IS"/>
+        </w:rPr>
+      </w:pPr>
+      <w:hyperlink r:id="rId153" w:history="1">
+        <w:r>
+          <w:rPr>
+            <w:rStyle w:val="Hyperlink"/>
+            <w:lang w:val="is-IS"/>
+          </w:rPr>
+          <w:t>https://is.wikipedia.org/wiki/B%C3%ADtlarnir</w:t>
+        </w:r>
+      </w:hyperlink>
+    </w:p>
+    <w:p>
+      <w:pPr>
+        <w:rPr>
+          <w:lang w:val="is-IS"/>
+        </w:rPr>
+      </w:pPr>
+      <w:hyperlink r:id="rId154" w:history="1">
+        <w:r>
+          <w:rPr>
+            <w:rStyle w:val="Hyperlink"/>
+            <w:lang w:val="is-IS"/>
+          </w:rPr>
+          <w:t>https://is.wikipedia.org/wiki/Fleetwood_Mac</w:t>
+        </w:r>
+      </w:hyperlink>
+    </w:p>
+    <w:p>
+      <w:pPr>
+        <w:rPr>
+          <w:lang w:val="is-IS"/>
+        </w:rPr>
+      </w:pPr>
+      <w:hyperlink r:id="rId155" w:history="1">
+        <w:r>
+          <w:rPr>
+            <w:rStyle w:val="Hyperlink"/>
+            <w:lang w:val="is-IS"/>
+          </w:rPr>
+          <w:t>https://is.wikipedia.org/wiki/Black_Sabbath</w:t>
+        </w:r>
+      </w:hyperlink>
+    </w:p>
+    <w:p>
+      <w:pPr>
+        <w:rPr>
+          <w:lang w:val="is-IS"/>
+        </w:rPr>
+      </w:pPr>
+      <w:hyperlink r:id="rId156" w:history="1">
+        <w:r>
+          <w:rPr>
+            <w:rStyle w:val="Hyperlink"/>
+            <w:lang w:val="is-IS"/>
+          </w:rPr>
+          <w:t>https://is.wikipedia.org/wiki/Eagles</w:t>
+        </w:r>
+      </w:hyperlink>
+    </w:p>
+    <w:p>
+      <w:pPr>
+        <w:rPr>
+          <w:lang w:val="is-IS"/>
+        </w:rPr>
+      </w:pPr>
+      <w:hyperlink r:id="rId157" w:history="1">
+        <w:r>
+          <w:rPr>
+            <w:rStyle w:val="Hyperlink"/>
+            <w:lang w:val="is-IS"/>
+          </w:rPr>
+          <w:t>https://is.wikipedia.org/wiki/Genesis_(hlj%C3%B3msveit)</w:t>
+        </w:r>
+      </w:hyperlink>
+    </w:p>
+    <w:p>
+      <w:pPr>
+        <w:rPr>
+          <w:lang w:val="is-IS"/>
+        </w:rPr>
+      </w:pPr>
+      <w:hyperlink r:id="rId158" w:history="1">
+        <w:r>
+          <w:rPr>
+            <w:rStyle w:val="Hyperlink"/>
+            <w:lang w:val="is-IS"/>
+          </w:rPr>
+          <w:t>https://is.wikipedia.org/wiki/Rush</w:t>
+        </w:r>
+      </w:hyperlink>
+    </w:p>
+    <w:p>
+      <w:pPr>
+        <w:rPr>
+          <w:lang w:val="is-IS"/>
+        </w:rPr>
+      </w:pPr>
+      <w:hyperlink r:id="rId159" w:history="1">
+        <w:r>
+          <w:rPr>
+            <w:rStyle w:val="Hyperlink"/>
+            <w:lang w:val="is-IS"/>
+          </w:rPr>
+          <w:t>https://is.wikipedia.org/wiki/Nirvana_(hlj%C3%B3msveit)</w:t>
+        </w:r>
+      </w:hyperlink>
+    </w:p>
+    <w:p>
+      <w:pPr>
+        <w:rPr>
+          <w:lang w:val="is-IS"/>
+        </w:rPr>
+      </w:pPr>
+      <w:hyperlink r:id="rId160" w:history="1">
+        <w:r>
+          <w:rPr>
+            <w:rStyle w:val="Hyperlink"/>
+            <w:lang w:val="is-IS"/>
+          </w:rPr>
+          <w:t>https://is.wikipedia.org/wiki/AC/DC</w:t>
+        </w:r>
+      </w:hyperlink>
+    </w:p>
+    <w:p>
+      <w:pPr>
+        <w:rPr>
+          <w:lang w:val="is-IS"/>
+        </w:rPr>
+      </w:pPr>
+      <w:hyperlink r:id="rId161" w:history="1">
+        <w:r>
+          <w:rPr>
+            <w:rStyle w:val="Hyperlink"/>
+            <w:lang w:val="is-IS"/>
+          </w:rPr>
+          <w:t>https://is.wikipedia.org/wiki/Iron_Maiden</w:t>
+        </w:r>
+      </w:hyperlink>
+    </w:p>
+    <w:p>
+      <w:pPr>
+        <w:rPr>
+          <w:lang w:val="is-IS"/>
+        </w:rPr>
+      </w:pPr>
+      <w:hyperlink r:id="rId162" w:history="1">
+        <w:r>
+          <w:rPr>
+            <w:rStyle w:val="Hyperlink"/>
+            <w:lang w:val="is-IS"/>
+          </w:rPr>
+          <w:t>https://is.wikipedia.org/wiki/Metallica</w:t>
+        </w:r>
+      </w:hyperlink>
+    </w:p>
+    <w:p>
+      <w:pPr>
+        <w:rPr>
+          <w:lang w:val="is-IS"/>
+        </w:rPr>
+      </w:pPr>
     </w:p>
     <w:sectPr>
       <w:pgSz w:w="12240" w:h="15840"/>
@@ -3517,7 +3542,7 @@
 </file>
 
 <file path=word/endnotes.xml><?xml version="1.0" encoding="utf-8"?>
-<w:endnotes xmlns:wpc="http://schemas.microsoft.com/office/word/2010/wordprocessingCanvas" xmlns:cx="http://schemas.microsoft.com/office/drawing/2014/chartex" xmlns:cx1="http://schemas.microsoft.com/office/drawing/2015/9/8/chartex" xmlns:cx2="http://schemas.microsoft.com/office/drawing/2015/10/21/chartex" xmlns:cx3="http://schemas.microsoft.com/office/drawing/2016/5/9/chartex" xmlns:cx4="http://schemas.microsoft.com/office/drawing/2016/5/10/chartex" xmlns:cx5="http://schemas.microsoft.com/office/drawing/2016/5/11/chartex" xmlns:cx6="http://schemas.microsoft.com/office/drawing/2016/5/12/chartex" xmlns:cx7="http://schemas.microsoft.com/office/drawing/2016/5/13/chartex" xmlns:cx8="http://schemas.microsoft.com/office/drawing/2016/5/14/chartex" xmlns:mc="http://schemas.openxmlformats.org/markup-compatibility/2006" xmlns:aink="http://schemas.microsoft.com/office/drawing/2016/ink" xmlns:am3d="http://schemas.microsoft.com/office/drawing/2017/model3d" xmlns:o="urn:schemas-microsoft-com:office:office" xmlns:r="http://schemas.openxmlformats.org/officeDocument/2006/relationships" xmlns:m="http://schemas.openxmlformats.org/officeDocument/2006/math" xmlns:v="urn:schemas-microsoft-com:vml" xmlns:wp14="http://schemas.microsoft.com/office/word/2010/wordprocessingDrawing" xmlns:wp="http://schemas.openxmlformats.org/drawingml/2006/wordprocessingDrawing" xmlns:w10="urn:schemas-microsoft-com:office:word" xmlns:w="http://schemas.openxmlformats.org/wordprocessingml/2006/main" xmlns:w14="http://schemas.microsoft.com/office/word/2010/wordml" xmlns:w15="http://schemas.microsoft.com/office/word/2012/wordml" xmlns:w16cid="http://schemas.microsoft.com/office/word/2016/wordml/cid" xmlns:w16se="http://schemas.microsoft.com/office/word/2015/wordml/symex" xmlns:wpg="http://schemas.microsoft.com/office/word/2010/wordprocessingGroup" xmlns:wpi="http://schemas.microsoft.com/office/word/2010/wordprocessingInk" xmlns:wne="http://schemas.microsoft.com/office/word/2006/wordml" xmlns:wps="http://schemas.microsoft.com/office/word/2010/wordprocessingShape" mc:Ignorable="w14 w15 w16se w16cid wp14">
+<w:endnotes xmlns:wpc="http://schemas.microsoft.com/office/word/2010/wordprocessingCanvas" xmlns:cx="http://schemas.microsoft.com/office/drawing/2014/chartex" xmlns:cx1="http://schemas.microsoft.com/office/drawing/2015/9/8/chartex" xmlns:mc="http://schemas.openxmlformats.org/markup-compatibility/2006" xmlns:o="urn:schemas-microsoft-com:office:office" xmlns:r="http://schemas.openxmlformats.org/officeDocument/2006/relationships" xmlns:m="http://schemas.openxmlformats.org/officeDocument/2006/math" xmlns:v="urn:schemas-microsoft-com:vml" xmlns:wp14="http://schemas.microsoft.com/office/word/2010/wordprocessingDrawing" xmlns:wp="http://schemas.openxmlformats.org/drawingml/2006/wordprocessingDrawing" xmlns:w10="urn:schemas-microsoft-com:office:word" xmlns:w="http://schemas.openxmlformats.org/wordprocessingml/2006/main" xmlns:w14="http://schemas.microsoft.com/office/word/2010/wordml" xmlns:w15="http://schemas.microsoft.com/office/word/2012/wordml" xmlns:w16se="http://schemas.microsoft.com/office/word/2015/wordml/symex" xmlns:wpg="http://schemas.microsoft.com/office/word/2010/wordprocessingGroup" xmlns:wpi="http://schemas.microsoft.com/office/word/2010/wordprocessingInk" xmlns:wne="http://schemas.microsoft.com/office/word/2006/wordml" xmlns:wps="http://schemas.microsoft.com/office/word/2010/wordprocessingShape" mc:Ignorable="w14 w15 w16se wp14">
   <w:endnote w:type="separator" w:id="-1">
     <w:p>
       <w:pPr>
@@ -3542,7 +3567,7 @@
 </file>
 
 <file path=word/footnotes.xml><?xml version="1.0" encoding="utf-8"?>
-<w:footnotes xmlns:wpc="http://schemas.microsoft.com/office/word/2010/wordprocessingCanvas" xmlns:cx="http://schemas.microsoft.com/office/drawing/2014/chartex" xmlns:cx1="http://schemas.microsoft.com/office/drawing/2015/9/8/chartex" xmlns:cx2="http://schemas.microsoft.com/office/drawing/2015/10/21/chartex" xmlns:cx3="http://schemas.microsoft.com/office/drawing/2016/5/9/chartex" xmlns:cx4="http://schemas.microsoft.com/office/drawing/2016/5/10/chartex" xmlns:cx5="http://schemas.microsoft.com/office/drawing/2016/5/11/chartex" xmlns:cx6="http://schemas.microsoft.com/office/drawing/2016/5/12/chartex" xmlns:cx7="http://schemas.microsoft.com/office/drawing/2016/5/13/chartex" xmlns:cx8="http://schemas.microsoft.com/office/drawing/2016/5/14/chartex" xmlns:mc="http://schemas.openxmlformats.org/markup-compatibility/2006" xmlns:aink="http://schemas.microsoft.com/office/drawing/2016/ink" xmlns:am3d="http://schemas.microsoft.com/office/drawing/2017/model3d" xmlns:o="urn:schemas-microsoft-com:office:office" xmlns:r="http://schemas.openxmlformats.org/officeDocument/2006/relationships" xmlns:m="http://schemas.openxmlformats.org/officeDocument/2006/math" xmlns:v="urn:schemas-microsoft-com:vml" xmlns:wp14="http://schemas.microsoft.com/office/word/2010/wordprocessingDrawing" xmlns:wp="http://schemas.openxmlformats.org/drawingml/2006/wordprocessingDrawing" xmlns:w10="urn:schemas-microsoft-com:office:word" xmlns:w="http://schemas.openxmlformats.org/wordprocessingml/2006/main" xmlns:w14="http://schemas.microsoft.com/office/word/2010/wordml" xmlns:w15="http://schemas.microsoft.com/office/word/2012/wordml" xmlns:w16cid="http://schemas.microsoft.com/office/word/2016/wordml/cid" xmlns:w16se="http://schemas.microsoft.com/office/word/2015/wordml/symex" xmlns:wpg="http://schemas.microsoft.com/office/word/2010/wordprocessingGroup" xmlns:wpi="http://schemas.microsoft.com/office/word/2010/wordprocessingInk" xmlns:wne="http://schemas.microsoft.com/office/word/2006/wordml" xmlns:wps="http://schemas.microsoft.com/office/word/2010/wordprocessingShape" mc:Ignorable="w14 w15 w16se w16cid wp14">
+<w:footnotes xmlns:wpc="http://schemas.microsoft.com/office/word/2010/wordprocessingCanvas" xmlns:cx="http://schemas.microsoft.com/office/drawing/2014/chartex" xmlns:cx1="http://schemas.microsoft.com/office/drawing/2015/9/8/chartex" xmlns:mc="http://schemas.openxmlformats.org/markup-compatibility/2006" xmlns:o="urn:schemas-microsoft-com:office:office" xmlns:r="http://schemas.openxmlformats.org/officeDocument/2006/relationships" xmlns:m="http://schemas.openxmlformats.org/officeDocument/2006/math" xmlns:v="urn:schemas-microsoft-com:vml" xmlns:wp14="http://schemas.microsoft.com/office/word/2010/wordprocessingDrawing" xmlns:wp="http://schemas.openxmlformats.org/drawingml/2006/wordprocessingDrawing" xmlns:w10="urn:schemas-microsoft-com:office:word" xmlns:w="http://schemas.openxmlformats.org/wordprocessingml/2006/main" xmlns:w14="http://schemas.microsoft.com/office/word/2010/wordml" xmlns:w15="http://schemas.microsoft.com/office/word/2012/wordml" xmlns:w16se="http://schemas.microsoft.com/office/word/2015/wordml/symex" xmlns:wpg="http://schemas.microsoft.com/office/word/2010/wordprocessingGroup" xmlns:wpi="http://schemas.microsoft.com/office/word/2010/wordprocessingInk" xmlns:wne="http://schemas.microsoft.com/office/word/2006/wordml" xmlns:wps="http://schemas.microsoft.com/office/word/2010/wordprocessingShape" mc:Ignorable="w14 w15 w16se wp14">
   <w:footnote w:type="separator" w:id="-1">
     <w:p>
       <w:pPr>
@@ -3567,7 +3592,7 @@
 </file>
 
 <file path=word/numbering.xml><?xml version="1.0" encoding="utf-8"?>
-<w:numbering xmlns:wpc="http://schemas.microsoft.com/office/word/2010/wordprocessingCanvas" xmlns:cx="http://schemas.microsoft.com/office/drawing/2014/chartex" xmlns:cx1="http://schemas.microsoft.com/office/drawing/2015/9/8/chartex" xmlns:cx2="http://schemas.microsoft.com/office/drawing/2015/10/21/chartex" xmlns:cx3="http://schemas.microsoft.com/office/drawing/2016/5/9/chartex" xmlns:cx4="http://schemas.microsoft.com/office/drawing/2016/5/10/chartex" xmlns:cx5="http://schemas.microsoft.com/office/drawing/2016/5/11/chartex" xmlns:cx6="http://schemas.microsoft.com/office/drawing/2016/5/12/chartex" xmlns:cx7="http://schemas.microsoft.com/office/drawing/2016/5/13/chartex" xmlns:cx8="http://schemas.microsoft.com/office/drawing/2016/5/14/chartex" xmlns:mc="http://schemas.openxmlformats.org/markup-compatibility/2006" xmlns:aink="http://schemas.microsoft.com/office/drawing/2016/ink" xmlns:am3d="http://schemas.microsoft.com/office/drawing/2017/model3d" xmlns:o="urn:schemas-microsoft-com:office:office" xmlns:r="http://schemas.openxmlformats.org/officeDocument/2006/relationships" xmlns:m="http://schemas.openxmlformats.org/officeDocument/2006/math" xmlns:v="urn:schemas-microsoft-com:vml" xmlns:wp14="http://schemas.microsoft.com/office/word/2010/wordprocessingDrawing" xmlns:wp="http://schemas.openxmlformats.org/drawingml/2006/wordprocessingDrawing" xmlns:w10="urn:schemas-microsoft-com:office:word" xmlns:w="http://schemas.openxmlformats.org/wordprocessingml/2006/main" xmlns:w14="http://schemas.microsoft.com/office/word/2010/wordml" xmlns:w15="http://schemas.microsoft.com/office/word/2012/wordml" xmlns:w16cid="http://schemas.microsoft.com/office/word/2016/wordml/cid" xmlns:w16se="http://schemas.microsoft.com/office/word/2015/wordml/symex" xmlns:wpg="http://schemas.microsoft.com/office/word/2010/wordprocessingGroup" xmlns:wpi="http://schemas.microsoft.com/office/word/2010/wordprocessingInk" xmlns:wne="http://schemas.microsoft.com/office/word/2006/wordml" xmlns:wps="http://schemas.microsoft.com/office/word/2010/wordprocessingShape" mc:Ignorable="w14 w15 w16se w16cid wp14">
+<w:numbering xmlns:wpc="http://schemas.microsoft.com/office/word/2010/wordprocessingCanvas" xmlns:cx="http://schemas.microsoft.com/office/drawing/2014/chartex" xmlns:cx1="http://schemas.microsoft.com/office/drawing/2015/9/8/chartex" xmlns:mc="http://schemas.openxmlformats.org/markup-compatibility/2006" xmlns:o="urn:schemas-microsoft-com:office:office" xmlns:r="http://schemas.openxmlformats.org/officeDocument/2006/relationships" xmlns:m="http://schemas.openxmlformats.org/officeDocument/2006/math" xmlns:v="urn:schemas-microsoft-com:vml" xmlns:wp14="http://schemas.microsoft.com/office/word/2010/wordprocessingDrawing" xmlns:wp="http://schemas.openxmlformats.org/drawingml/2006/wordprocessingDrawing" xmlns:w10="urn:schemas-microsoft-com:office:word" xmlns:w="http://schemas.openxmlformats.org/wordprocessingml/2006/main" xmlns:w14="http://schemas.microsoft.com/office/word/2010/wordml" xmlns:w15="http://schemas.microsoft.com/office/word/2012/wordml" xmlns:w16se="http://schemas.microsoft.com/office/word/2015/wordml/symex" xmlns:wpg="http://schemas.microsoft.com/office/word/2010/wordprocessingGroup" xmlns:wpi="http://schemas.microsoft.com/office/word/2010/wordprocessingInk" xmlns:wne="http://schemas.microsoft.com/office/word/2006/wordml" xmlns:wps="http://schemas.microsoft.com/office/word/2010/wordprocessingShape" mc:Ignorable="w14 w15 w16se wp14">
   <w:abstractNum w:abstractNumId="0" w15:restartNumberingAfterBreak="0">
     <w:nsid w:val="464752C4"/>
     <w:multiLevelType w:val="hybridMultilevel"/>
@@ -3688,7 +3713,7 @@
 </file>
 
 <file path=word/styles.xml><?xml version="1.0" encoding="utf-8"?>
-<w:styles xmlns:mc="http://schemas.openxmlformats.org/markup-compatibility/2006" xmlns:r="http://schemas.openxmlformats.org/officeDocument/2006/relationships" xmlns:w="http://schemas.openxmlformats.org/wordprocessingml/2006/main" xmlns:w14="http://schemas.microsoft.com/office/word/2010/wordml" xmlns:w15="http://schemas.microsoft.com/office/word/2012/wordml" xmlns:w16cid="http://schemas.microsoft.com/office/word/2016/wordml/cid" xmlns:w16se="http://schemas.microsoft.com/office/word/2015/wordml/symex" mc:Ignorable="w14 w15 w16se w16cid">
+<w:styles xmlns:mc="http://schemas.openxmlformats.org/markup-compatibility/2006" xmlns:r="http://schemas.openxmlformats.org/officeDocument/2006/relationships" xmlns:w="http://schemas.openxmlformats.org/wordprocessingml/2006/main" xmlns:w14="http://schemas.microsoft.com/office/word/2010/wordml" xmlns:w15="http://schemas.microsoft.com/office/word/2012/wordml" xmlns:w16se="http://schemas.microsoft.com/office/word/2015/wordml/symex" mc:Ignorable="w14 w15 w16se">
   <w:docDefaults>
     <w:rPrDefault>
       <w:rPr>
@@ -3704,7 +3729,7 @@
       </w:pPr>
     </w:pPrDefault>
   </w:docDefaults>
-  <w:latentStyles w:defLockedState="0" w:defUIPriority="99" w:defSemiHidden="0" w:defUnhideWhenUsed="0" w:defQFormat="0" w:count="375">
+  <w:latentStyles w:defLockedState="0" w:defUIPriority="99" w:defSemiHidden="0" w:defUnhideWhenUsed="0" w:defQFormat="0" w:count="371">
     <w:lsdException w:name="Normal" w:uiPriority="0" w:qFormat="1"/>
     <w:lsdException w:name="heading 1" w:uiPriority="9" w:qFormat="1"/>
     <w:lsdException w:name="heading 2" w:semiHidden="1" w:uiPriority="9" w:unhideWhenUsed="1" w:qFormat="1"/>
@@ -4076,10 +4101,6 @@
     <w:lsdException w:name="List Table 5 Dark Accent 6" w:uiPriority="50"/>
     <w:lsdException w:name="List Table 6 Colorful Accent 6" w:uiPriority="51"/>
     <w:lsdException w:name="List Table 7 Colorful Accent 6" w:uiPriority="52"/>
-    <w:lsdException w:name="Mention" w:semiHidden="1" w:unhideWhenUsed="1"/>
-    <w:lsdException w:name="Smart Hyperlink" w:semiHidden="1" w:unhideWhenUsed="1"/>
-    <w:lsdException w:name="Hashtag" w:semiHidden="1" w:unhideWhenUsed="1"/>
-    <w:lsdException w:name="Unresolved Mention" w:semiHidden="1" w:unhideWhenUsed="1"/>
   </w:latentStyles>
   <w:style w:type="paragraph" w:default="1" w:styleId="Normal">
     <w:name w:val="Normal"/>
@@ -4131,6 +4152,7 @@
   <w:style w:type="character" w:default="1" w:styleId="DefaultParagraphFont">
     <w:name w:val="Default Paragraph Font"/>
     <w:uiPriority w:val="1"/>
+    <w:semiHidden/>
     <w:unhideWhenUsed/>
   </w:style>
   <w:style w:type="table" w:default="1" w:styleId="TableNormal">
@@ -4296,7 +4318,7 @@
       <w:u w:val="single"/>
     </w:rPr>
   </w:style>
-  <w:style w:type="character" w:styleId="UnresolvedMention">
+  <w:style w:type="character" w:customStyle="1" w:styleId="UnresolvedMention">
     <w:name w:val="Unresolved Mention"/>
     <w:basedOn w:val="DefaultParagraphFont"/>
     <w:uiPriority w:val="99"/>

</xml_diff>